<commit_message>
learning goal 1-value and ref types
</commit_message>
<xml_diff>
--- a/Notes/CshBasics.docx
+++ b/Notes/CshBasics.docx
@@ -1,6 +1,7 @@
 
 <file path=word/document.xml><?xml version="1.0" encoding="utf-8"?>
 <w:document xmlns:wpc="http://schemas.microsoft.com/office/word/2010/wordprocessingCanvas" xmlns:cx="http://schemas.microsoft.com/office/drawing/2014/chartex" xmlns:cx1="http://schemas.microsoft.com/office/drawing/2015/9/8/chartex" xmlns:mc="http://schemas.openxmlformats.org/markup-compatibility/2006" xmlns:o="urn:schemas-microsoft-com:office:office" xmlns:r="http://schemas.openxmlformats.org/officeDocument/2006/relationships" xmlns:m="http://schemas.openxmlformats.org/officeDocument/2006/math" xmlns:v="urn:schemas-microsoft-com:vml" xmlns:wp14="http://schemas.microsoft.com/office/word/2010/wordprocessingDrawing" xmlns:wp="http://schemas.openxmlformats.org/drawingml/2006/wordprocessingDrawing" xmlns:w10="urn:schemas-microsoft-com:office:word" xmlns:w="http://schemas.openxmlformats.org/wordprocessingml/2006/main" xmlns:w14="http://schemas.microsoft.com/office/word/2010/wordml" xmlns:w15="http://schemas.microsoft.com/office/word/2012/wordml" xmlns:w16se="http://schemas.microsoft.com/office/word/2015/wordml/symex" xmlns:wpg="http://schemas.microsoft.com/office/word/2010/wordprocessingGroup" xmlns:wpi="http://schemas.microsoft.com/office/word/2010/wordprocessingInk" xmlns:wne="http://schemas.microsoft.com/office/word/2006/wordml" xmlns:wps="http://schemas.microsoft.com/office/word/2010/wordprocessingShape" mc:Ignorable="w14 w15 w16se wp14">
+  <w:background w:color="D8D8D8" w:themeColor="background1" w:themeShade="D8"/>
   <w:body>
     <w:p>
       <w:pPr>
@@ -28,43 +29,20 @@
       <w:r>
         <w:t>Able to use reference and value types correctly</w:t>
       </w:r>
-      <w:r>
-        <w:rPr>
-          <w:rStyle w:val="eop"/>
-          <w:rFonts w:ascii="Calibri" w:hAnsi="Calibri" w:cs="Calibri"/>
-          <w:color w:val="000000"/>
-          <w:sz w:val="22"/>
-          <w:szCs w:val="22"/>
-          <w:shd w:val="clear" w:color="auto" w:fill="FFFFFF"/>
-        </w:rPr>
-        <w:t> </w:t>
-      </w:r>
     </w:p>
-    <w:bookmarkStart w:id="1" w:name="_GoBack"/>
-    <w:bookmarkEnd w:id="1"/>
     <w:p>
       <w:pPr>
         <w:spacing w:after="160"/>
       </w:pPr>
-      <w:r>
-        <w:fldChar w:fldCharType="begin"/>
-      </w:r>
-      <w:r>
-        <w:instrText xml:space="preserve"> HYPERLINK "http://www.albahari.com/valuevsreftypes.aspx" </w:instrText>
-      </w:r>
-      <w:r>
-        <w:fldChar w:fldCharType="separate"/>
-      </w:r>
-      <w:r>
-        <w:rPr>
-          <w:color w:val="0000FF"/>
-          <w:u w:val="single"/>
-        </w:rPr>
-        <w:t>http://www.albahari.com/valuevsreftypes.aspx</w:t>
-      </w:r>
-      <w:r>
-        <w:fldChar w:fldCharType="end"/>
-      </w:r>
+      <w:hyperlink r:id="rId9" w:history="1">
+        <w:r>
+          <w:rPr>
+            <w:color w:val="0000FF"/>
+            <w:u w:val="single"/>
+          </w:rPr>
+          <w:t>http://www.albahari.com/valuevsreftypes.aspx</w:t>
+        </w:r>
+      </w:hyperlink>
     </w:p>
     <w:p>
       <w:pPr>
@@ -80,7 +58,7 @@
         <w:t>stack</w:t>
       </w:r>
       <w:r>
-        <w:t xml:space="preserve"> (</w:t>
+        <w:t xml:space="preserve"> is a </w:t>
       </w:r>
       <w:r>
         <w:rPr>
@@ -89,18 +67,36 @@
         <w:t>first-in last-out memory structure</w:t>
       </w:r>
       <w:r>
+        <w:rPr>
+          <w:color w:val="000000"/>
+        </w:rPr>
+        <w:t xml:space="preserve"> with static memory allocation</w:t>
+      </w:r>
+      <w:r>
+        <w:rPr>
+          <w:color w:val="000000"/>
+        </w:rPr>
+        <w:t xml:space="preserve"> (happening at compile time</w:t>
+      </w:r>
+      <w:bookmarkStart w:id="1" w:name="_GoBack"/>
+      <w:bookmarkEnd w:id="1"/>
+      <w:r>
+        <w:rPr>
+          <w:color w:val="000000"/>
+        </w:rPr>
         <w:t>)</w:t>
       </w:r>
       <w:r>
-        <w:t xml:space="preserve"> </w:t>
+        <w:rPr>
+          <w:color w:val="000000"/>
+        </w:rPr>
+        <w:t>.</w:t>
       </w:r>
-      <w:proofErr w:type="gramStart"/>
       <w:r>
-        <w:t>is always used</w:t>
-      </w:r>
-      <w:proofErr w:type="gramEnd"/>
-      <w:r>
-        <w:t xml:space="preserve"> to store the following two things:</w:t>
+        <w:rPr>
+          <w:color w:val="000000"/>
+        </w:rPr>
+        <w:t xml:space="preserve"> Access is very fast.</w:t>
       </w:r>
     </w:p>
     <w:p>
@@ -113,16 +109,23 @@
         <w:spacing w:after="0"/>
       </w:pPr>
       <w:r>
-        <w:t>The reference portion of reference-typed local variables and parameters (such as the </w:t>
+        <w:t>The </w:t>
       </w:r>
-      <w:proofErr w:type="spellStart"/>
+      <w:r>
+        <w:rPr>
+          <w:b/>
+        </w:rPr>
+        <w:t>reference</w:t>
+      </w:r>
+      <w:r>
+        <w:t> portion of reference-typed local variables and parameters (such as the </w:t>
+      </w:r>
       <w:r>
         <w:rPr>
           <w:b/>
         </w:rPr>
         <w:t>myTextBox</w:t>
       </w:r>
-      <w:proofErr w:type="spellEnd"/>
       <w:r>
         <w:t> reference)</w:t>
       </w:r>
@@ -137,23 +140,22 @@
         <w:spacing w:after="0"/>
       </w:pPr>
       <w:r>
-        <w:t>Value-typed local variables and method parameters (</w:t>
+        <w:rPr>
+          <w:b/>
+        </w:rPr>
+        <w:t>Value-typed</w:t>
       </w:r>
-      <w:proofErr w:type="spellStart"/>
       <w:r>
-        <w:t>structs</w:t>
+        <w:t xml:space="preserve"> local variables and </w:t>
       </w:r>
-      <w:proofErr w:type="spellEnd"/>
       <w:r>
-        <w:t>, as well as integers, bools, chars, </w:t>
+        <w:rPr>
+          <w:b/>
+        </w:rPr>
+        <w:t>method parameters</w:t>
       </w:r>
-      <w:proofErr w:type="spellStart"/>
       <w:r>
-        <w:t>DateTimes</w:t>
-      </w:r>
-      <w:proofErr w:type="spellEnd"/>
-      <w:r>
-        <w:t>, etc.)</w:t>
+        <w:t xml:space="preserve"> (structs, as well as integers, bools, chars, DateTimes, etc.)</w:t>
       </w:r>
     </w:p>
     <w:p>
@@ -172,7 +174,7 @@
       <w:r>
         <w:t xml:space="preserve"> (</w:t>
       </w:r>
-      <w:hyperlink r:id="rId9" w:history="1">
+      <w:hyperlink r:id="rId10" w:history="1">
         <w:r>
           <w:rPr>
             <w:color w:val="0000FF"/>
@@ -185,7 +187,16 @@
         <w:t>)</w:t>
       </w:r>
       <w:r>
-        <w:t>:</w:t>
+        <w:t xml:space="preserve"> with dynamic memory allocation</w:t>
+      </w:r>
+      <w:r>
+        <w:t xml:space="preserve"> (means happening runtime)</w:t>
+      </w:r>
+      <w:r>
+        <w:t>.</w:t>
+      </w:r>
+      <w:r>
+        <w:t xml:space="preserve"> Access is slower.</w:t>
       </w:r>
     </w:p>
     <w:p>
@@ -198,7 +209,16 @@
         <w:spacing w:after="0"/>
       </w:pPr>
       <w:r>
-        <w:t>The content of reference-type objects.</w:t>
+        <w:t>The </w:t>
+      </w:r>
+      <w:r>
+        <w:rPr>
+          <w:b/>
+        </w:rPr>
+        <w:t>content</w:t>
+      </w:r>
+      <w:r>
+        <w:t> of reference-type objects.</w:t>
       </w:r>
     </w:p>
     <w:p>
@@ -220,12 +240,12 @@
       </w:pPr>
     </w:p>
     <w:sectPr>
-      <w:headerReference w:type="even" r:id="rId10"/>
-      <w:headerReference w:type="default" r:id="rId11"/>
-      <w:footerReference w:type="even" r:id="rId12"/>
-      <w:footerReference w:type="default" r:id="rId13"/>
-      <w:headerReference w:type="first" r:id="rId14"/>
-      <w:footerReference w:type="first" r:id="rId15"/>
+      <w:headerReference w:type="even" r:id="rId11"/>
+      <w:headerReference w:type="default" r:id="rId12"/>
+      <w:footerReference w:type="even" r:id="rId13"/>
+      <w:footerReference w:type="default" r:id="rId14"/>
+      <w:headerReference w:type="first" r:id="rId15"/>
+      <w:footerReference w:type="first" r:id="rId16"/>
       <w:type w:val="continuous"/>
       <w:pgSz w:w="11906" w:h="16838" w:code="9"/>
       <w:pgMar w:top="1440" w:right="1440" w:bottom="1440" w:left="1440" w:header="1247" w:footer="284" w:gutter="0"/>
@@ -4058,7 +4078,7 @@
 </file>
 
 <file path=customXml/itemProps2.xml><?xml version="1.0" encoding="utf-8"?>
-<ds:datastoreItem xmlns:ds="http://schemas.openxmlformats.org/officeDocument/2006/customXml" ds:itemID="{E6C5BBB9-82F8-4023-B7E3-233F59F746DB}">
+<ds:datastoreItem xmlns:ds="http://schemas.openxmlformats.org/officeDocument/2006/customXml" ds:itemID="{7C1AB33C-A775-4AB3-A1D9-283D5CF2C9D4}">
   <ds:schemaRefs>
     <ds:schemaRef ds:uri="http://schemas.openxmlformats.org/officeDocument/2006/bibliography"/>
   </ds:schemaRefs>

</xml_diff>

<commit_message>
new test file searcher like an util
</commit_message>
<xml_diff>
--- a/Notes/CshBasics.docx
+++ b/Notes/CshBasics.docx
@@ -41,6 +41,22 @@
             <w:u w:val="single"/>
           </w:rPr>
           <w:t>http://www.albahari.com/valuevsreftypes.aspx</w:t>
+        </w:r>
+      </w:hyperlink>
+      <w:bookmarkStart w:id="1" w:name="_GoBack"/>
+      <w:bookmarkEnd w:id="1"/>
+    </w:p>
+    <w:p>
+      <w:pPr>
+        <w:spacing w:after="160"/>
+      </w:pPr>
+      <w:hyperlink r:id="rId10" w:history="1">
+        <w:r>
+          <w:rPr>
+            <w:color w:val="0000FF"/>
+            <w:u w:val="single"/>
+          </w:rPr>
+          <w:t>https://www.tutlane.com/tutorial/csharp/csharp-value-type-and-reference-type-with-examples</w:t>
         </w:r>
       </w:hyperlink>
     </w:p>
@@ -76,15 +92,7 @@
         <w:rPr>
           <w:color w:val="000000"/>
         </w:rPr>
-        <w:t xml:space="preserve"> (happening at compile time</w:t>
-      </w:r>
-      <w:bookmarkStart w:id="1" w:name="_GoBack"/>
-      <w:bookmarkEnd w:id="1"/>
-      <w:r>
-        <w:rPr>
-          <w:color w:val="000000"/>
-        </w:rPr>
-        <w:t>)</w:t>
+        <w:t xml:space="preserve"> (happening at compile time)</w:t>
       </w:r>
       <w:r>
         <w:rPr>
@@ -120,12 +128,14 @@
       <w:r>
         <w:t> portion of reference-typed local variables and parameters (such as the </w:t>
       </w:r>
+      <w:proofErr w:type="spellStart"/>
       <w:r>
         <w:rPr>
           <w:b/>
         </w:rPr>
         <w:t>myTextBox</w:t>
       </w:r>
+      <w:proofErr w:type="spellEnd"/>
       <w:r>
         <w:t> reference)</w:t>
       </w:r>
@@ -155,7 +165,23 @@
         <w:t>method parameters</w:t>
       </w:r>
       <w:r>
-        <w:t xml:space="preserve"> (structs, as well as integers, bools, chars, DateTimes, etc.)</w:t>
+        <w:t xml:space="preserve"> (</w:t>
+      </w:r>
+      <w:proofErr w:type="spellStart"/>
+      <w:r>
+        <w:t>structs</w:t>
+      </w:r>
+      <w:proofErr w:type="spellEnd"/>
+      <w:r>
+        <w:t>, as well as integers, bools, chars, </w:t>
+      </w:r>
+      <w:proofErr w:type="spellStart"/>
+      <w:r>
+        <w:t>DateTimes</w:t>
+      </w:r>
+      <w:proofErr w:type="spellEnd"/>
+      <w:r>
+        <w:t>, etc.)</w:t>
       </w:r>
     </w:p>
     <w:p>
@@ -174,7 +200,7 @@
       <w:r>
         <w:t xml:space="preserve"> (</w:t>
       </w:r>
-      <w:hyperlink r:id="rId10" w:history="1">
+      <w:hyperlink r:id="rId11" w:history="1">
         <w:r>
           <w:rPr>
             <w:color w:val="0000FF"/>
@@ -240,12 +266,12 @@
       </w:pPr>
     </w:p>
     <w:sectPr>
-      <w:headerReference w:type="even" r:id="rId11"/>
-      <w:headerReference w:type="default" r:id="rId12"/>
-      <w:footerReference w:type="even" r:id="rId13"/>
-      <w:footerReference w:type="default" r:id="rId14"/>
-      <w:headerReference w:type="first" r:id="rId15"/>
-      <w:footerReference w:type="first" r:id="rId16"/>
+      <w:headerReference w:type="even" r:id="rId12"/>
+      <w:headerReference w:type="default" r:id="rId13"/>
+      <w:footerReference w:type="even" r:id="rId14"/>
+      <w:footerReference w:type="default" r:id="rId15"/>
+      <w:headerReference w:type="first" r:id="rId16"/>
+      <w:footerReference w:type="first" r:id="rId17"/>
       <w:type w:val="continuous"/>
       <w:pgSz w:w="11906" w:h="16838" w:code="9"/>
       <w:pgMar w:top="1440" w:right="1440" w:bottom="1440" w:left="1440" w:header="1247" w:footer="284" w:gutter="0"/>
@@ -4078,7 +4104,7 @@
 </file>
 
 <file path=customXml/itemProps2.xml><?xml version="1.0" encoding="utf-8"?>
-<ds:datastoreItem xmlns:ds="http://schemas.openxmlformats.org/officeDocument/2006/customXml" ds:itemID="{7C1AB33C-A775-4AB3-A1D9-283D5CF2C9D4}">
+<ds:datastoreItem xmlns:ds="http://schemas.openxmlformats.org/officeDocument/2006/customXml" ds:itemID="{763BE718-6E33-470C-9A8C-CA77CFF3DBE0}">
   <ds:schemaRefs>
     <ds:schemaRef ds:uri="http://schemas.openxmlformats.org/officeDocument/2006/bibliography"/>
   </ds:schemaRefs>

</xml_diff>